<commit_message>
begin score + message cmd
</commit_message>
<xml_diff>
--- a/conception/rtype_conception.docx
+++ b/conception/rtype_conception.docx
@@ -2993,6 +2993,18 @@
           <w:lang w:eastAsia="fr-FR"/>
         </w:rPr>
         <w:br/>
+        <w:t xml:space="preserve">      Message = 9,</w:t>
+      </w:r>
+      <w:r>
+        <w:rPr>
+          <w:rFonts w:ascii="Courier New" w:eastAsia="Times New Roman" w:hAnsi="Courier New" w:cs="Courier New"/>
+          <w:bCs/>
+          <w:color w:val="000000"/>
+          <w:sz w:val="20"/>
+          <w:szCs w:val="20"/>
+          <w:lang w:eastAsia="fr-FR"/>
+        </w:rPr>
+        <w:br/>
         <w:t xml:space="preserve">      </w:t>
       </w:r>
       <w:r>
@@ -3844,8 +3856,6 @@
         <w:br/>
         <w:t xml:space="preserve">      Playing = 1,</w:t>
       </w:r>
-      <w:bookmarkStart w:id="0" w:name="_GoBack"/>
-      <w:bookmarkEnd w:id="0"/>
       <w:r>
         <w:rPr>
           <w:rFonts w:ascii="Courier New" w:eastAsia="Times New Roman" w:hAnsi="Courier New" w:cs="Courier New"/>
@@ -8035,6 +8045,7 @@
           <w:szCs w:val="20"/>
           <w:lang w:eastAsia="fr-FR"/>
         </w:rPr>
+        <w:lastRenderedPageBreak/>
         <w:t xml:space="preserve">      The </w:t>
       </w:r>
       <w:r>
@@ -11842,6 +11853,17 @@
           <w:szCs w:val="20"/>
           <w:lang w:eastAsia="fr-FR"/>
         </w:rPr>
+        <w:t xml:space="preserve">   </w:t>
+      </w:r>
+      <w:r>
+        <w:rPr>
+          <w:rFonts w:ascii="Courier New" w:eastAsia="Times New Roman" w:hAnsi="Courier New" w:cs="Courier New"/>
+          <w:b/>
+          <w:color w:val="000000"/>
+          <w:sz w:val="20"/>
+          <w:szCs w:val="20"/>
+          <w:lang w:eastAsia="fr-FR"/>
+        </w:rPr>
         <w:t>Respawn</w:t>
       </w:r>
       <w:r>
@@ -12600,6 +12622,123 @@
           <w:lang w:eastAsia="fr-FR"/>
         </w:rPr>
       </w:pPr>
+      <w:r>
+        <w:rPr>
+          <w:rFonts w:ascii="Courier New" w:eastAsia="Times New Roman" w:hAnsi="Courier New" w:cs="Courier New"/>
+          <w:color w:val="000000"/>
+          <w:sz w:val="20"/>
+          <w:szCs w:val="20"/>
+          <w:lang w:eastAsia="fr-FR"/>
+        </w:rPr>
+        <w:t xml:space="preserve">   </w:t>
+      </w:r>
+      <w:r>
+        <w:rPr>
+          <w:rFonts w:ascii="Courier New" w:eastAsia="Times New Roman" w:hAnsi="Courier New" w:cs="Courier New"/>
+          <w:b/>
+          <w:color w:val="000000"/>
+          <w:sz w:val="20"/>
+          <w:szCs w:val="20"/>
+          <w:lang w:eastAsia="fr-FR"/>
+        </w:rPr>
+        <w:t>Message</w:t>
+      </w:r>
+      <w:r>
+        <w:rPr>
+          <w:rFonts w:ascii="Courier New" w:eastAsia="Times New Roman" w:hAnsi="Courier New" w:cs="Courier New"/>
+          <w:b/>
+          <w:color w:val="000000"/>
+          <w:sz w:val="20"/>
+          <w:szCs w:val="20"/>
+          <w:lang w:eastAsia="fr-FR"/>
+        </w:rPr>
+        <w:t>:</w:t>
+      </w:r>
+      <w:r>
+        <w:rPr>
+          <w:rFonts w:ascii="Courier New" w:eastAsia="Times New Roman" w:hAnsi="Courier New" w:cs="Courier New"/>
+          <w:color w:val="000000"/>
+          <w:sz w:val="20"/>
+          <w:szCs w:val="20"/>
+          <w:lang w:eastAsia="fr-FR"/>
+        </w:rPr>
+        <w:br/>
+        <w:t xml:space="preserve">      CommandType cmdType;</w:t>
+      </w:r>
+      <w:r>
+        <w:rPr>
+          <w:rFonts w:ascii="Courier New" w:eastAsia="Times New Roman" w:hAnsi="Courier New" w:cs="Courier New"/>
+          <w:color w:val="000000"/>
+          <w:sz w:val="20"/>
+          <w:szCs w:val="20"/>
+          <w:lang w:eastAsia="fr-FR"/>
+        </w:rPr>
+        <w:br/>
+        <w:t xml:space="preserve">      </w:t>
+      </w:r>
+      <w:r>
+        <w:rPr>
+          <w:rFonts w:ascii="Courier New" w:eastAsia="Times New Roman" w:hAnsi="Courier New" w:cs="Courier New"/>
+          <w:bCs/>
+          <w:color w:val="000000"/>
+          <w:sz w:val="20"/>
+          <w:szCs w:val="20"/>
+          <w:lang w:eastAsia="fr-FR"/>
+        </w:rPr>
+        <w:t>uint16</w:t>
+      </w:r>
+      <w:r>
+        <w:rPr>
+          <w:rFonts w:ascii="Courier New" w:eastAsia="Times New Roman" w:hAnsi="Courier New" w:cs="Courier New"/>
+          <w:bCs/>
+          <w:color w:val="000000"/>
+          <w:sz w:val="20"/>
+          <w:szCs w:val="20"/>
+          <w:lang w:eastAsia="fr-FR"/>
+        </w:rPr>
+        <w:t>_t</w:t>
+      </w:r>
+      <w:r>
+        <w:rPr>
+          <w:rFonts w:ascii="Courier New" w:eastAsia="Times New Roman" w:hAnsi="Courier New" w:cs="Courier New"/>
+          <w:color w:val="000000"/>
+          <w:sz w:val="20"/>
+          <w:szCs w:val="20"/>
+          <w:lang w:eastAsia="fr-FR"/>
+        </w:rPr>
+        <w:t xml:space="preserve"> </w:t>
+      </w:r>
+      <w:r>
+        <w:rPr>
+          <w:rFonts w:ascii="Courier New" w:eastAsia="Times New Roman" w:hAnsi="Courier New" w:cs="Courier New"/>
+          <w:color w:val="000000"/>
+          <w:sz w:val="20"/>
+          <w:szCs w:val="20"/>
+          <w:lang w:eastAsia="fr-FR"/>
+        </w:rPr>
+        <w:t>size</w:t>
+      </w:r>
+      <w:r>
+        <w:rPr>
+          <w:rFonts w:ascii="Courier New" w:eastAsia="Times New Roman" w:hAnsi="Courier New" w:cs="Courier New"/>
+          <w:color w:val="000000"/>
+          <w:sz w:val="20"/>
+          <w:szCs w:val="20"/>
+          <w:lang w:eastAsia="fr-FR"/>
+        </w:rPr>
+        <w:t>;</w:t>
+      </w:r>
+      <w:r>
+        <w:rPr>
+          <w:rFonts w:ascii="Courier New" w:eastAsia="Times New Roman" w:hAnsi="Courier New" w:cs="Courier New"/>
+          <w:color w:val="000000"/>
+          <w:sz w:val="20"/>
+          <w:szCs w:val="20"/>
+          <w:lang w:eastAsia="fr-FR"/>
+        </w:rPr>
+        <w:br/>
+        <w:t xml:space="preserve">      char data[0];</w:t>
+      </w:r>
     </w:p>
     <w:p>
       <w:pPr>
@@ -12631,6 +12770,221 @@
           <w:lang w:eastAsia="fr-FR"/>
         </w:rPr>
       </w:pPr>
+      <w:r>
+        <w:rPr>
+          <w:rFonts w:ascii="Courier New" w:eastAsia="Times New Roman" w:hAnsi="Courier New" w:cs="Courier New"/>
+          <w:color w:val="000000"/>
+          <w:sz w:val="20"/>
+          <w:szCs w:val="20"/>
+          <w:lang w:eastAsia="fr-FR"/>
+        </w:rPr>
+        <w:t xml:space="preserve">      This command can be invoqued by the server and the client.</w:t>
+      </w:r>
+      <w:r>
+        <w:rPr>
+          <w:rFonts w:ascii="Courier New" w:eastAsia="Times New Roman" w:hAnsi="Courier New" w:cs="Courier New"/>
+          <w:color w:val="000000"/>
+          <w:sz w:val="20"/>
+          <w:szCs w:val="20"/>
+          <w:lang w:eastAsia="fr-FR"/>
+        </w:rPr>
+        <w:br/>
+      </w:r>
+      <w:r>
+        <w:rPr>
+          <w:rFonts w:ascii="Courier New" w:eastAsia="Times New Roman" w:hAnsi="Courier New" w:cs="Courier New"/>
+          <w:color w:val="000000"/>
+          <w:sz w:val="20"/>
+          <w:szCs w:val="20"/>
+          <w:lang w:eastAsia="fr-FR"/>
+        </w:rPr>
+        <w:br/>
+        <w:t xml:space="preserve">      The </w:t>
+      </w:r>
+      <w:r>
+        <w:rPr>
+          <w:rFonts w:ascii="Courier New" w:eastAsia="Times New Roman" w:hAnsi="Courier New" w:cs="Courier New"/>
+          <w:color w:val="000000"/>
+          <w:sz w:val="20"/>
+          <w:szCs w:val="20"/>
+          <w:lang w:eastAsia="fr-FR"/>
+        </w:rPr>
+        <w:t>"</w:t>
+      </w:r>
+      <w:r>
+        <w:rPr>
+          <w:rFonts w:ascii="Courier New" w:eastAsia="Times New Roman" w:hAnsi="Courier New" w:cs="Courier New"/>
+          <w:color w:val="000000"/>
+          <w:sz w:val="20"/>
+          <w:szCs w:val="20"/>
+          <w:lang w:eastAsia="fr-FR"/>
+        </w:rPr>
+        <w:t>cmdType</w:t>
+      </w:r>
+      <w:r>
+        <w:rPr>
+          <w:rFonts w:ascii="Courier New" w:eastAsia="Times New Roman" w:hAnsi="Courier New" w:cs="Courier New"/>
+          <w:color w:val="000000"/>
+          <w:sz w:val="20"/>
+          <w:szCs w:val="20"/>
+          <w:lang w:eastAsia="fr-FR"/>
+        </w:rPr>
+        <w:t>"</w:t>
+      </w:r>
+      <w:r>
+        <w:rPr>
+          <w:rFonts w:ascii="Courier New" w:eastAsia="Times New Roman" w:hAnsi="Courier New" w:cs="Courier New"/>
+          <w:color w:val="000000"/>
+          <w:sz w:val="20"/>
+          <w:szCs w:val="20"/>
+          <w:lang w:eastAsia="fr-FR"/>
+        </w:rPr>
+        <w:t xml:space="preserve"> MUST be CommandType::</w:t>
+      </w:r>
+      <w:r>
+        <w:rPr>
+          <w:rFonts w:ascii="Courier New" w:eastAsia="Times New Roman" w:hAnsi="Courier New" w:cs="Courier New"/>
+          <w:color w:val="000000"/>
+          <w:sz w:val="20"/>
+          <w:szCs w:val="20"/>
+          <w:lang w:eastAsia="fr-FR"/>
+        </w:rPr>
+        <w:t>Message</w:t>
+      </w:r>
+      <w:bookmarkStart w:id="0" w:name="_GoBack"/>
+      <w:bookmarkEnd w:id="0"/>
+      <w:r>
+        <w:rPr>
+          <w:rFonts w:ascii="Courier New" w:eastAsia="Times New Roman" w:hAnsi="Courier New" w:cs="Courier New"/>
+          <w:color w:val="000000"/>
+          <w:sz w:val="20"/>
+          <w:szCs w:val="20"/>
+          <w:lang w:eastAsia="fr-FR"/>
+        </w:rPr>
+        <w:t>.</w:t>
+      </w:r>
+      <w:r>
+        <w:rPr>
+          <w:rFonts w:ascii="Courier New" w:eastAsia="Times New Roman" w:hAnsi="Courier New" w:cs="Courier New"/>
+          <w:color w:val="000000"/>
+          <w:sz w:val="20"/>
+          <w:szCs w:val="20"/>
+          <w:lang w:eastAsia="fr-FR"/>
+        </w:rPr>
+        <w:br/>
+        <w:t xml:space="preserve">      The </w:t>
+      </w:r>
+      <w:r>
+        <w:rPr>
+          <w:rFonts w:ascii="Courier New" w:eastAsia="Times New Roman" w:hAnsi="Courier New" w:cs="Courier New"/>
+          <w:color w:val="000000"/>
+          <w:sz w:val="20"/>
+          <w:szCs w:val="20"/>
+          <w:lang w:eastAsia="fr-FR"/>
+        </w:rPr>
+        <w:t>"</w:t>
+      </w:r>
+      <w:r>
+        <w:rPr>
+          <w:rFonts w:ascii="Courier New" w:eastAsia="Times New Roman" w:hAnsi="Courier New" w:cs="Courier New"/>
+          <w:color w:val="000000"/>
+          <w:sz w:val="20"/>
+          <w:szCs w:val="20"/>
+          <w:lang w:eastAsia="fr-FR"/>
+        </w:rPr>
+        <w:t>size</w:t>
+      </w:r>
+      <w:r>
+        <w:rPr>
+          <w:rFonts w:ascii="Courier New" w:eastAsia="Times New Roman" w:hAnsi="Courier New" w:cs="Courier New"/>
+          <w:color w:val="000000"/>
+          <w:sz w:val="20"/>
+          <w:szCs w:val="20"/>
+          <w:lang w:eastAsia="fr-FR"/>
+        </w:rPr>
+        <w:t>"</w:t>
+      </w:r>
+      <w:r>
+        <w:rPr>
+          <w:rFonts w:ascii="Courier New" w:eastAsia="Times New Roman" w:hAnsi="Courier New" w:cs="Courier New"/>
+          <w:color w:val="000000"/>
+          <w:sz w:val="20"/>
+          <w:szCs w:val="20"/>
+          <w:lang w:eastAsia="fr-FR"/>
+        </w:rPr>
+        <w:t xml:space="preserve"> MUST be the </w:t>
+      </w:r>
+      <w:r>
+        <w:rPr>
+          <w:rFonts w:ascii="Courier New" w:eastAsia="Times New Roman" w:hAnsi="Courier New" w:cs="Courier New"/>
+          <w:color w:val="000000"/>
+          <w:sz w:val="20"/>
+          <w:szCs w:val="20"/>
+          <w:lang w:eastAsia="fr-FR"/>
+        </w:rPr>
+        <w:t>size of the data in bytes</w:t>
+      </w:r>
+      <w:r>
+        <w:rPr>
+          <w:rFonts w:ascii="Courier New" w:eastAsia="Times New Roman" w:hAnsi="Courier New" w:cs="Courier New"/>
+          <w:color w:val="000000"/>
+          <w:sz w:val="20"/>
+          <w:szCs w:val="20"/>
+          <w:lang w:eastAsia="fr-FR"/>
+        </w:rPr>
+        <w:t>.</w:t>
+      </w:r>
+      <w:r>
+        <w:rPr>
+          <w:rFonts w:ascii="Courier New" w:eastAsia="Times New Roman" w:hAnsi="Courier New" w:cs="Courier New"/>
+          <w:color w:val="000000"/>
+          <w:sz w:val="20"/>
+          <w:szCs w:val="20"/>
+          <w:lang w:eastAsia="fr-FR"/>
+        </w:rPr>
+        <w:br/>
+        <w:t xml:space="preserve">      The </w:t>
+      </w:r>
+      <w:r>
+        <w:rPr>
+          <w:rFonts w:ascii="Courier New" w:eastAsia="Times New Roman" w:hAnsi="Courier New" w:cs="Courier New"/>
+          <w:color w:val="000000"/>
+          <w:sz w:val="20"/>
+          <w:szCs w:val="20"/>
+          <w:lang w:eastAsia="fr-FR"/>
+        </w:rPr>
+        <w:t>"</w:t>
+      </w:r>
+      <w:r>
+        <w:rPr>
+          <w:rFonts w:ascii="Courier New" w:eastAsia="Times New Roman" w:hAnsi="Courier New" w:cs="Courier New"/>
+          <w:color w:val="000000"/>
+          <w:sz w:val="20"/>
+          <w:szCs w:val="20"/>
+          <w:lang w:eastAsia="fr-FR"/>
+        </w:rPr>
+        <w:t>data</w:t>
+      </w:r>
+      <w:r>
+        <w:rPr>
+          <w:rFonts w:ascii="Courier New" w:eastAsia="Times New Roman" w:hAnsi="Courier New" w:cs="Courier New"/>
+          <w:color w:val="000000"/>
+          <w:sz w:val="20"/>
+          <w:szCs w:val="20"/>
+          <w:lang w:eastAsia="fr-FR"/>
+        </w:rPr>
+        <w:t>"</w:t>
+      </w:r>
+      <w:r>
+        <w:rPr>
+          <w:rFonts w:ascii="Courier New" w:eastAsia="Times New Roman" w:hAnsi="Courier New" w:cs="Courier New"/>
+          <w:color w:val="000000"/>
+          <w:sz w:val="20"/>
+          <w:szCs w:val="20"/>
+          <w:lang w:eastAsia="fr-FR"/>
+        </w:rPr>
+        <w:t xml:space="preserve"> represents the message to broadcast.</w:t>
+      </w:r>
     </w:p>
     <w:p>
       <w:pPr>
@@ -12718,7 +13072,6 @@
         <w:outlineLvl w:val="1"/>
         <w:rPr>
           <w:rFonts w:ascii="Courier New" w:eastAsia="Times New Roman" w:hAnsi="Courier New" w:cs="Courier New"/>
-          <w:bCs/>
           <w:color w:val="000000"/>
           <w:sz w:val="20"/>
           <w:szCs w:val="20"/>
@@ -12750,103 +13103,6 @@
         <w:outlineLvl w:val="1"/>
         <w:rPr>
           <w:rFonts w:ascii="Courier New" w:eastAsia="Times New Roman" w:hAnsi="Courier New" w:cs="Courier New"/>
-          <w:bCs/>
-          <w:color w:val="000000"/>
-          <w:sz w:val="20"/>
-          <w:szCs w:val="20"/>
-          <w:lang w:eastAsia="fr-FR"/>
-        </w:rPr>
-      </w:pPr>
-    </w:p>
-    <w:p>
-      <w:pPr>
-        <w:tabs>
-          <w:tab w:val="left" w:pos="916"/>
-          <w:tab w:val="left" w:pos="1832"/>
-          <w:tab w:val="left" w:pos="2748"/>
-          <w:tab w:val="left" w:pos="3664"/>
-          <w:tab w:val="left" w:pos="4580"/>
-          <w:tab w:val="left" w:pos="5496"/>
-          <w:tab w:val="left" w:pos="6412"/>
-          <w:tab w:val="left" w:pos="7328"/>
-          <w:tab w:val="left" w:pos="8244"/>
-          <w:tab w:val="left" w:pos="9160"/>
-          <w:tab w:val="left" w:pos="10076"/>
-          <w:tab w:val="left" w:pos="10992"/>
-          <w:tab w:val="left" w:pos="11908"/>
-          <w:tab w:val="left" w:pos="12824"/>
-          <w:tab w:val="left" w:pos="13740"/>
-          <w:tab w:val="left" w:pos="14656"/>
-        </w:tabs>
-        <w:spacing w:before="100" w:beforeAutospacing="1" w:after="100" w:afterAutospacing="1" w:line="0" w:lineRule="atLeast"/>
-        <w:outlineLvl w:val="1"/>
-        <w:rPr>
-          <w:rFonts w:ascii="Courier New" w:eastAsia="Times New Roman" w:hAnsi="Courier New" w:cs="Courier New"/>
-          <w:bCs/>
-          <w:color w:val="000000"/>
-          <w:sz w:val="20"/>
-          <w:szCs w:val="20"/>
-          <w:lang w:eastAsia="fr-FR"/>
-        </w:rPr>
-      </w:pPr>
-    </w:p>
-    <w:p>
-      <w:pPr>
-        <w:tabs>
-          <w:tab w:val="left" w:pos="916"/>
-          <w:tab w:val="left" w:pos="1832"/>
-          <w:tab w:val="left" w:pos="2748"/>
-          <w:tab w:val="left" w:pos="3664"/>
-          <w:tab w:val="left" w:pos="4580"/>
-          <w:tab w:val="left" w:pos="5496"/>
-          <w:tab w:val="left" w:pos="6412"/>
-          <w:tab w:val="left" w:pos="7328"/>
-          <w:tab w:val="left" w:pos="8244"/>
-          <w:tab w:val="left" w:pos="9160"/>
-          <w:tab w:val="left" w:pos="10076"/>
-          <w:tab w:val="left" w:pos="10992"/>
-          <w:tab w:val="left" w:pos="11908"/>
-          <w:tab w:val="left" w:pos="12824"/>
-          <w:tab w:val="left" w:pos="13740"/>
-          <w:tab w:val="left" w:pos="14656"/>
-        </w:tabs>
-        <w:spacing w:before="100" w:beforeAutospacing="1" w:after="100" w:afterAutospacing="1" w:line="0" w:lineRule="atLeast"/>
-        <w:outlineLvl w:val="1"/>
-        <w:rPr>
-          <w:rFonts w:ascii="Courier New" w:eastAsia="Times New Roman" w:hAnsi="Courier New" w:cs="Courier New"/>
-          <w:bCs/>
-          <w:color w:val="000000"/>
-          <w:sz w:val="20"/>
-          <w:szCs w:val="20"/>
-          <w:lang w:eastAsia="fr-FR"/>
-        </w:rPr>
-      </w:pPr>
-    </w:p>
-    <w:p>
-      <w:pPr>
-        <w:tabs>
-          <w:tab w:val="left" w:pos="916"/>
-          <w:tab w:val="left" w:pos="1832"/>
-          <w:tab w:val="left" w:pos="2748"/>
-          <w:tab w:val="left" w:pos="3664"/>
-          <w:tab w:val="left" w:pos="4580"/>
-          <w:tab w:val="left" w:pos="5496"/>
-          <w:tab w:val="left" w:pos="6412"/>
-          <w:tab w:val="left" w:pos="7328"/>
-          <w:tab w:val="left" w:pos="8244"/>
-          <w:tab w:val="left" w:pos="9160"/>
-          <w:tab w:val="left" w:pos="10076"/>
-          <w:tab w:val="left" w:pos="10992"/>
-          <w:tab w:val="left" w:pos="11908"/>
-          <w:tab w:val="left" w:pos="12824"/>
-          <w:tab w:val="left" w:pos="13740"/>
-          <w:tab w:val="left" w:pos="14656"/>
-        </w:tabs>
-        <w:spacing w:before="100" w:beforeAutospacing="1" w:after="100" w:afterAutospacing="1" w:line="0" w:lineRule="atLeast"/>
-        <w:outlineLvl w:val="1"/>
-        <w:rPr>
-          <w:rFonts w:ascii="Courier New" w:eastAsia="Times New Roman" w:hAnsi="Courier New" w:cs="Courier New"/>
-          <w:bCs/>
           <w:color w:val="000000"/>
           <w:sz w:val="20"/>
           <w:szCs w:val="20"/>

</xml_diff>